<commit_message>
changed the skeleton code and implemented the facial recognizer. Implemented a new function output_result_on_imagelist, wich outputs if the NN classified a image correctly.
</commit_message>
<xml_diff>
--- a/Notes from Neural network assingment.docx
+++ b/Notes from Neural network assingment.docx
@@ -7,6 +7,511 @@
         <w:pStyle w:val="Overskrift1"/>
       </w:pPr>
       <w:r>
+        <w:t xml:space="preserve">Assignment answer: </w:t>
+      </w:r>
+    </w:p>
+    <w:p>
+      <w:pPr>
+        <w:rPr>
+          <w:b/>
+        </w:rPr>
+      </w:pPr>
+      <w:r>
+        <w:rPr>
+          <w:b/>
+        </w:rPr>
+        <w:t>Sunglass recognis</w:t>
+      </w:r>
+      <w:r>
+        <w:rPr>
+          <w:b/>
+        </w:rPr>
+        <w:t>er:</w:t>
+      </w:r>
+    </w:p>
+    <w:p>
+      <w:pPr>
+        <w:pStyle w:val="Listeavsnitt"/>
+        <w:numPr>
+          <w:ilvl w:val="0"/>
+          <w:numId w:val="4"/>
+        </w:numPr>
+      </w:pPr>
+      <w:r>
+        <w:t xml:space="preserve">What did I change: </w:t>
+      </w:r>
+    </w:p>
+    <w:p>
+      <w:pPr>
+        <w:pStyle w:val="Listeavsnitt"/>
+        <w:numPr>
+          <w:ilvl w:val="1"/>
+          <w:numId w:val="4"/>
+        </w:numPr>
+      </w:pPr>
+      <w:r>
+        <w:t xml:space="preserve">The if statement in imagenet.c </w:t>
+      </w:r>
+    </w:p>
+    <w:p>
+      <w:pPr>
+        <w:pStyle w:val="Listeavsnitt"/>
+        <w:numPr>
+          <w:ilvl w:val="1"/>
+          <w:numId w:val="4"/>
+        </w:numPr>
+      </w:pPr>
+      <w:r>
+        <w:t>Instead of comparing userid to “Glickman”, it is now comparing eyes to “sunglasses”.</w:t>
+      </w:r>
+    </w:p>
+    <w:p>
+      <w:pPr>
+        <w:pStyle w:val="Listeavsnitt"/>
+        <w:numPr>
+          <w:ilvl w:val="0"/>
+          <w:numId w:val="4"/>
+        </w:numPr>
+      </w:pPr>
+      <w:r>
+        <w:t xml:space="preserve">Training set: </w:t>
+      </w:r>
+    </w:p>
+    <w:p>
+      <w:pPr>
+        <w:pStyle w:val="Listeavsnitt"/>
+        <w:numPr>
+          <w:ilvl w:val="1"/>
+          <w:numId w:val="4"/>
+        </w:numPr>
+      </w:pPr>
+      <w:r>
+        <w:t>Maximum accurency achieved was 100%.</w:t>
+      </w:r>
+    </w:p>
+    <w:p>
+      <w:pPr>
+        <w:pStyle w:val="Listeavsnitt"/>
+        <w:numPr>
+          <w:ilvl w:val="1"/>
+          <w:numId w:val="4"/>
+        </w:numPr>
+      </w:pPr>
+      <w:r>
+        <w:t xml:space="preserve">This happened at epoch 30. </w:t>
+      </w:r>
+    </w:p>
+    <w:p>
+      <w:pPr>
+        <w:pStyle w:val="Listeavsnitt"/>
+        <w:numPr>
+          <w:ilvl w:val="0"/>
+          <w:numId w:val="4"/>
+        </w:numPr>
+      </w:pPr>
+      <w:r>
+        <w:t xml:space="preserve">Validation set: </w:t>
+      </w:r>
+    </w:p>
+    <w:p>
+      <w:pPr>
+        <w:pStyle w:val="Listeavsnitt"/>
+        <w:numPr>
+          <w:ilvl w:val="1"/>
+          <w:numId w:val="4"/>
+        </w:numPr>
+      </w:pPr>
+      <w:r>
+        <w:t>Maximum accurency achieved was 100%.</w:t>
+      </w:r>
+    </w:p>
+    <w:p>
+      <w:pPr>
+        <w:pStyle w:val="Listeavsnitt"/>
+        <w:numPr>
+          <w:ilvl w:val="1"/>
+          <w:numId w:val="4"/>
+        </w:numPr>
+      </w:pPr>
+      <w:r>
+        <w:t xml:space="preserve">This happened at epoch 20. </w:t>
+      </w:r>
+    </w:p>
+    <w:p>
+      <w:pPr>
+        <w:pStyle w:val="Listeavsnitt"/>
+        <w:numPr>
+          <w:ilvl w:val="0"/>
+          <w:numId w:val="4"/>
+        </w:numPr>
+      </w:pPr>
+      <w:r>
+        <w:t xml:space="preserve">Training set: </w:t>
+      </w:r>
+    </w:p>
+    <w:p>
+      <w:pPr>
+        <w:pStyle w:val="Listeavsnitt"/>
+        <w:numPr>
+          <w:ilvl w:val="1"/>
+          <w:numId w:val="4"/>
+        </w:numPr>
+      </w:pPr>
+      <w:r>
+        <w:t xml:space="preserve">Maximum accurency achieved was </w:t>
+      </w:r>
+      <w:r>
+        <w:t>94.2308</w:t>
+      </w:r>
+      <w:r>
+        <w:t>%.</w:t>
+      </w:r>
+    </w:p>
+    <w:p>
+      <w:pPr>
+        <w:pStyle w:val="Listeavsnitt"/>
+        <w:numPr>
+          <w:ilvl w:val="1"/>
+          <w:numId w:val="4"/>
+        </w:numPr>
+      </w:pPr>
+      <w:r>
+        <w:t>This happened at epoch 45.</w:t>
+      </w:r>
+    </w:p>
+    <w:p/>
+    <w:p>
+      <w:pPr>
+        <w:rPr>
+          <w:b/>
+        </w:rPr>
+      </w:pPr>
+      <w:r>
+        <w:rPr>
+          <w:b/>
+        </w:rPr>
+        <w:t xml:space="preserve">Face recogniser: </w:t>
+      </w:r>
+    </w:p>
+    <w:p>
+      <w:pPr>
+        <w:pStyle w:val="Listeavsnitt"/>
+        <w:numPr>
+          <w:ilvl w:val="0"/>
+          <w:numId w:val="5"/>
+        </w:numPr>
+      </w:pPr>
+      <w:r>
+        <w:t xml:space="preserve">What did I change: </w:t>
+      </w:r>
+    </w:p>
+    <w:p>
+      <w:pPr>
+        <w:pStyle w:val="Listeavsnitt"/>
+        <w:numPr>
+          <w:ilvl w:val="1"/>
+          <w:numId w:val="5"/>
+        </w:numPr>
+        <w:rPr>
+          <w:b/>
+        </w:rPr>
+      </w:pPr>
+      <w:r>
+        <w:t xml:space="preserve">I change imagenet.c to add an appropriate target vector to each image. </w:t>
+      </w:r>
+    </w:p>
+    <w:p>
+      <w:pPr>
+        <w:pStyle w:val="Listeavsnitt"/>
+        <w:numPr>
+          <w:ilvl w:val="2"/>
+          <w:numId w:val="5"/>
+        </w:numPr>
+        <w:rPr>
+          <w:b/>
+        </w:rPr>
+      </w:pPr>
+      <w:r>
+        <w:t>Implemented a for loop which iterates through all of the names</w:t>
+      </w:r>
+    </w:p>
+    <w:p>
+      <w:pPr>
+        <w:pStyle w:val="Listeavsnitt"/>
+        <w:numPr>
+          <w:ilvl w:val="1"/>
+          <w:numId w:val="5"/>
+        </w:numPr>
+        <w:rPr>
+          <w:b/>
+        </w:rPr>
+      </w:pPr>
+      <w:r>
+        <w:t>Then I changed the evaluate_perform</w:t>
+      </w:r>
+      <w:r>
+        <w:t xml:space="preserve">ance() method to iterate through all of the targets and see if it guessed correctly. </w:t>
+      </w:r>
+    </w:p>
+    <w:p>
+      <w:pPr>
+        <w:pStyle w:val="Listeavsnitt"/>
+        <w:numPr>
+          <w:ilvl w:val="1"/>
+          <w:numId w:val="5"/>
+        </w:numPr>
+        <w:rPr>
+          <w:b/>
+        </w:rPr>
+      </w:pPr>
+      <w:r>
+        <w:t>Created a method output_result_on_imagelist()</w:t>
+      </w:r>
+    </w:p>
+    <w:p>
+      <w:pPr>
+        <w:pStyle w:val="Listeavsnitt"/>
+        <w:numPr>
+          <w:ilvl w:val="2"/>
+          <w:numId w:val="5"/>
+        </w:numPr>
+        <w:rPr>
+          <w:b/>
+        </w:rPr>
+      </w:pPr>
+      <w:r>
+        <w:t xml:space="preserve">This outputs for each image in the list if the function guessed correctly. </w:t>
+      </w:r>
+    </w:p>
+    <w:p>
+      <w:pPr>
+        <w:pStyle w:val="Listeavsnitt"/>
+        <w:numPr>
+          <w:ilvl w:val="1"/>
+          <w:numId w:val="5"/>
+        </w:numPr>
+        <w:rPr>
+          <w:b/>
+        </w:rPr>
+      </w:pPr>
+      <w:r>
+        <w:t>Error function changed to</w:t>
+      </w:r>
+    </w:p>
+    <w:p>
+      <w:pPr>
+        <w:pStyle w:val="Listeavsnitt"/>
+        <w:numPr>
+          <w:ilvl w:val="1"/>
+          <w:numId w:val="5"/>
+        </w:numPr>
+        <w:rPr>
+          <w:b/>
+        </w:rPr>
+      </w:pPr>
+      <w:r>
+        <w:rPr>
+          <w:noProof/>
+          <w:lang w:val="en-US"/>
+        </w:rPr>
+        <w:drawing>
+          <wp:inline distT="0" distB="0" distL="0" distR="0" wp14:anchorId="1880AB56" wp14:editId="1B39B0ED">
+            <wp:extent cx="3164207" cy="829567"/>
+            <wp:effectExtent l="0" t="0" r="10795" b="8890"/>
+            <wp:docPr id="2" name="Bilde 2" descr="Macintosh HD:Users:jonasdammen:Desktop:Skjermbilde 2017-06-01 kl. 1.00.53 pm.png"/>
+            <wp:cNvGraphicFramePr>
+              <a:graphicFrameLocks xmlns:a="http://schemas.openxmlformats.org/drawingml/2006/main" noChangeAspect="1"/>
+            </wp:cNvGraphicFramePr>
+            <a:graphic xmlns:a="http://schemas.openxmlformats.org/drawingml/2006/main">
+              <a:graphicData uri="http://schemas.openxmlformats.org/drawingml/2006/picture">
+                <pic:pic xmlns:pic="http://schemas.openxmlformats.org/drawingml/2006/picture">
+                  <pic:nvPicPr>
+                    <pic:cNvPr id="0" name="Picture 3" descr="Macintosh HD:Users:jonasdammen:Desktop:Skjermbilde 2017-06-01 kl. 1.00.53 pm.png"/>
+                    <pic:cNvPicPr>
+                      <a:picLocks noChangeAspect="1" noChangeArrowheads="1"/>
+                    </pic:cNvPicPr>
+                  </pic:nvPicPr>
+                  <pic:blipFill>
+                    <a:blip r:embed="rId6">
+                      <a:extLst>
+                        <a:ext uri="{28A0092B-C50C-407E-A947-70E740481C1C}">
+                          <a14:useLocalDpi xmlns:a14="http://schemas.microsoft.com/office/drawing/2010/main" val="0"/>
+                        </a:ext>
+                      </a:extLst>
+                    </a:blip>
+                    <a:srcRect/>
+                    <a:stretch>
+                      <a:fillRect/>
+                    </a:stretch>
+                  </pic:blipFill>
+                  <pic:spPr bwMode="auto">
+                    <a:xfrm>
+                      <a:off x="0" y="0"/>
+                      <a:ext cx="3165983" cy="830033"/>
+                    </a:xfrm>
+                    <a:prstGeom prst="rect">
+                      <a:avLst/>
+                    </a:prstGeom>
+                    <a:noFill/>
+                    <a:ln>
+                      <a:noFill/>
+                    </a:ln>
+                  </pic:spPr>
+                </pic:pic>
+              </a:graphicData>
+            </a:graphic>
+          </wp:inline>
+        </w:drawing>
+      </w:r>
+    </w:p>
+    <w:p>
+      <w:pPr>
+        <w:pStyle w:val="Listeavsnitt"/>
+        <w:numPr>
+          <w:ilvl w:val="0"/>
+          <w:numId w:val="5"/>
+        </w:numPr>
+      </w:pPr>
+      <w:r>
+        <w:t xml:space="preserve">Training set: </w:t>
+      </w:r>
+    </w:p>
+    <w:p>
+      <w:pPr>
+        <w:pStyle w:val="Listeavsnitt"/>
+        <w:numPr>
+          <w:ilvl w:val="1"/>
+          <w:numId w:val="5"/>
+        </w:numPr>
+      </w:pPr>
+      <w:r>
+        <w:t>Maximum accurency achieved was 100%.</w:t>
+      </w:r>
+    </w:p>
+    <w:p>
+      <w:pPr>
+        <w:pStyle w:val="Listeavsnitt"/>
+        <w:numPr>
+          <w:ilvl w:val="1"/>
+          <w:numId w:val="5"/>
+        </w:numPr>
+      </w:pPr>
+      <w:r>
+        <w:t xml:space="preserve">This happened at epoch 54. </w:t>
+      </w:r>
+    </w:p>
+    <w:p>
+      <w:pPr>
+        <w:pStyle w:val="Listeavsnitt"/>
+        <w:numPr>
+          <w:ilvl w:val="0"/>
+          <w:numId w:val="5"/>
+        </w:numPr>
+      </w:pPr>
+      <w:r>
+        <w:t xml:space="preserve">Validation set: </w:t>
+      </w:r>
+    </w:p>
+    <w:p>
+      <w:pPr>
+        <w:pStyle w:val="Listeavsnitt"/>
+        <w:numPr>
+          <w:ilvl w:val="1"/>
+          <w:numId w:val="5"/>
+        </w:numPr>
+      </w:pPr>
+      <w:r>
+        <w:t>Maximum accurency achieved was 94.4%.</w:t>
+      </w:r>
+    </w:p>
+    <w:p>
+      <w:pPr>
+        <w:pStyle w:val="Listeavsnitt"/>
+        <w:numPr>
+          <w:ilvl w:val="1"/>
+          <w:numId w:val="5"/>
+        </w:numPr>
+      </w:pPr>
+      <w:r>
+        <w:t xml:space="preserve">This happened at epoch 92. </w:t>
+      </w:r>
+    </w:p>
+    <w:p>
+      <w:pPr>
+        <w:pStyle w:val="Listeavsnitt"/>
+        <w:numPr>
+          <w:ilvl w:val="0"/>
+          <w:numId w:val="5"/>
+        </w:numPr>
+      </w:pPr>
+      <w:r>
+        <w:t xml:space="preserve">Training set: </w:t>
+      </w:r>
+    </w:p>
+    <w:p>
+      <w:pPr>
+        <w:pStyle w:val="Listeavsnitt"/>
+        <w:numPr>
+          <w:ilvl w:val="1"/>
+          <w:numId w:val="5"/>
+        </w:numPr>
+      </w:pPr>
+      <w:r>
+        <w:t>Maximum accurency achieved was 87.5%.</w:t>
+      </w:r>
+    </w:p>
+    <w:p>
+      <w:pPr>
+        <w:pStyle w:val="Listeavsnitt"/>
+        <w:numPr>
+          <w:ilvl w:val="1"/>
+          <w:numId w:val="5"/>
+        </w:numPr>
+      </w:pPr>
+      <w:r>
+        <w:t>This happened at epoch 69.</w:t>
+      </w:r>
+    </w:p>
+    <w:p>
+      <w:pPr>
+        <w:pStyle w:val="Listeavsnitt"/>
+        <w:numPr>
+          <w:ilvl w:val="0"/>
+          <w:numId w:val="5"/>
+        </w:numPr>
+        <w:rPr>
+          <w:b/>
+        </w:rPr>
+      </w:pPr>
+      <w:r>
+        <w:t xml:space="preserve">As you can see from the </w:t>
+      </w:r>
+      <w:r>
+        <w:t xml:space="preserve">image wrongly_guessed_images, </w:t>
+      </w:r>
+      <w:r>
+        <w:t xml:space="preserve">all of them are very similar, and that there is little distinguishing </w:t>
+      </w:r>
+      <w:r>
+        <w:t>them from each other.</w:t>
+      </w:r>
+      <w:bookmarkStart w:id="0" w:name="_GoBack"/>
+      <w:bookmarkEnd w:id="0"/>
+    </w:p>
+    <w:p>
+      <w:pPr>
+        <w:pStyle w:val="Listeavsnitt"/>
+        <w:ind w:left="2160"/>
+        <w:rPr>
+          <w:b/>
+        </w:rPr>
+      </w:pPr>
+    </w:p>
+    <w:p>
+      <w:pPr>
+        <w:pStyle w:val="Overskrift1"/>
+      </w:pPr>
+      <w:r>
         <w:t>Faces:</w:t>
       </w:r>
     </w:p>
@@ -31,6 +536,7 @@
         </w:numPr>
       </w:pPr>
       <w:r>
+        <w:lastRenderedPageBreak/>
         <w:t>one per person – named by user ID</w:t>
       </w:r>
     </w:p>
@@ -490,7 +996,6 @@
         </w:numPr>
       </w:pPr>
       <w:r>
-        <w:lastRenderedPageBreak/>
         <w:t xml:space="preserve">Also modify performance_on_imagelist() and evaluate_performance() for the face and pose recognizer. </w:t>
       </w:r>
     </w:p>
@@ -912,8 +1417,6 @@
       <w:r>
         <w:t xml:space="preserve">: ---“”--- set 2. </w:t>
       </w:r>
-      <w:bookmarkStart w:id="0" w:name="_GoBack"/>
-      <w:bookmarkEnd w:id="0"/>
     </w:p>
     <w:p>
       <w:pPr>
@@ -935,6 +1438,119 @@
 <file path=word/numbering.xml><?xml version="1.0" encoding="utf-8"?>
 <w:numbering xmlns:wpc="http://schemas.microsoft.com/office/word/2010/wordprocessingCanvas" xmlns:mo="http://schemas.microsoft.com/office/mac/office/2008/main" xmlns:mc="http://schemas.openxmlformats.org/markup-compatibility/2006" xmlns:mv="urn:schemas-microsoft-com:mac:vml" xmlns:o="urn:schemas-microsoft-com:office:office" xmlns:r="http://schemas.openxmlformats.org/officeDocument/2006/relationships" xmlns:m="http://schemas.openxmlformats.org/officeDocument/2006/math" xmlns:v="urn:schemas-microsoft-com:vml" xmlns:wp14="http://schemas.microsoft.com/office/word/2010/wordprocessingDrawing" xmlns:wp="http://schemas.openxmlformats.org/drawingml/2006/wordprocessingDrawing" xmlns:w10="urn:schemas-microsoft-com:office:word" xmlns:w="http://schemas.openxmlformats.org/wordprocessingml/2006/main" xmlns:w14="http://schemas.microsoft.com/office/word/2010/wordml" xmlns:wpg="http://schemas.microsoft.com/office/word/2010/wordprocessingGroup" xmlns:wpi="http://schemas.microsoft.com/office/word/2010/wordprocessingInk" xmlns:wne="http://schemas.microsoft.com/office/word/2006/wordml" xmlns:wps="http://schemas.microsoft.com/office/word/2010/wordprocessingShape" mc:Ignorable="w14 wp14">
   <w:abstractNum w:abstractNumId="0">
+    <w:nsid w:val="15482E4C"/>
+    <w:multiLevelType w:val="hybridMultilevel"/>
+    <w:tmpl w:val="A5E26D92"/>
+    <w:lvl w:ilvl="0" w:tplc="04090001">
+      <w:start w:val="1"/>
+      <w:numFmt w:val="bullet"/>
+      <w:lvlText w:val=""/>
+      <w:lvlJc w:val="left"/>
+      <w:pPr>
+        <w:ind w:left="720" w:hanging="360"/>
+      </w:pPr>
+      <w:rPr>
+        <w:rFonts w:ascii="Symbol" w:hAnsi="Symbol" w:hint="default"/>
+      </w:rPr>
+    </w:lvl>
+    <w:lvl w:ilvl="1" w:tplc="04090003">
+      <w:start w:val="1"/>
+      <w:numFmt w:val="bullet"/>
+      <w:lvlText w:val="o"/>
+      <w:lvlJc w:val="left"/>
+      <w:pPr>
+        <w:ind w:left="1440" w:hanging="360"/>
+      </w:pPr>
+      <w:rPr>
+        <w:rFonts w:ascii="Courier New" w:hAnsi="Courier New" w:hint="default"/>
+      </w:rPr>
+    </w:lvl>
+    <w:lvl w:ilvl="2" w:tplc="04090005">
+      <w:start w:val="1"/>
+      <w:numFmt w:val="bullet"/>
+      <w:lvlText w:val=""/>
+      <w:lvlJc w:val="left"/>
+      <w:pPr>
+        <w:ind w:left="2160" w:hanging="360"/>
+      </w:pPr>
+      <w:rPr>
+        <w:rFonts w:ascii="Wingdings" w:hAnsi="Wingdings" w:hint="default"/>
+      </w:rPr>
+    </w:lvl>
+    <w:lvl w:ilvl="3" w:tplc="04090001" w:tentative="1">
+      <w:start w:val="1"/>
+      <w:numFmt w:val="bullet"/>
+      <w:lvlText w:val=""/>
+      <w:lvlJc w:val="left"/>
+      <w:pPr>
+        <w:ind w:left="2880" w:hanging="360"/>
+      </w:pPr>
+      <w:rPr>
+        <w:rFonts w:ascii="Symbol" w:hAnsi="Symbol" w:hint="default"/>
+      </w:rPr>
+    </w:lvl>
+    <w:lvl w:ilvl="4" w:tplc="04090003" w:tentative="1">
+      <w:start w:val="1"/>
+      <w:numFmt w:val="bullet"/>
+      <w:lvlText w:val="o"/>
+      <w:lvlJc w:val="left"/>
+      <w:pPr>
+        <w:ind w:left="3600" w:hanging="360"/>
+      </w:pPr>
+      <w:rPr>
+        <w:rFonts w:ascii="Courier New" w:hAnsi="Courier New" w:hint="default"/>
+      </w:rPr>
+    </w:lvl>
+    <w:lvl w:ilvl="5" w:tplc="04090005" w:tentative="1">
+      <w:start w:val="1"/>
+      <w:numFmt w:val="bullet"/>
+      <w:lvlText w:val=""/>
+      <w:lvlJc w:val="left"/>
+      <w:pPr>
+        <w:ind w:left="4320" w:hanging="360"/>
+      </w:pPr>
+      <w:rPr>
+        <w:rFonts w:ascii="Wingdings" w:hAnsi="Wingdings" w:hint="default"/>
+      </w:rPr>
+    </w:lvl>
+    <w:lvl w:ilvl="6" w:tplc="04090001" w:tentative="1">
+      <w:start w:val="1"/>
+      <w:numFmt w:val="bullet"/>
+      <w:lvlText w:val=""/>
+      <w:lvlJc w:val="left"/>
+      <w:pPr>
+        <w:ind w:left="5040" w:hanging="360"/>
+      </w:pPr>
+      <w:rPr>
+        <w:rFonts w:ascii="Symbol" w:hAnsi="Symbol" w:hint="default"/>
+      </w:rPr>
+    </w:lvl>
+    <w:lvl w:ilvl="7" w:tplc="04090003" w:tentative="1">
+      <w:start w:val="1"/>
+      <w:numFmt w:val="bullet"/>
+      <w:lvlText w:val="o"/>
+      <w:lvlJc w:val="left"/>
+      <w:pPr>
+        <w:ind w:left="5760" w:hanging="360"/>
+      </w:pPr>
+      <w:rPr>
+        <w:rFonts w:ascii="Courier New" w:hAnsi="Courier New" w:hint="default"/>
+      </w:rPr>
+    </w:lvl>
+    <w:lvl w:ilvl="8" w:tplc="04090005" w:tentative="1">
+      <w:start w:val="1"/>
+      <w:numFmt w:val="bullet"/>
+      <w:lvlText w:val=""/>
+      <w:lvlJc w:val="left"/>
+      <w:pPr>
+        <w:ind w:left="6480" w:hanging="360"/>
+      </w:pPr>
+      <w:rPr>
+        <w:rFonts w:ascii="Wingdings" w:hAnsi="Wingdings" w:hint="default"/>
+      </w:rPr>
+    </w:lvl>
+  </w:abstractNum>
+  <w:abstractNum w:abstractNumId="1">
     <w:nsid w:val="1B3154ED"/>
     <w:multiLevelType w:val="hybridMultilevel"/>
     <w:tmpl w:val="AFD27764"/>
@@ -1047,7 +1663,7 @@
       </w:rPr>
     </w:lvl>
   </w:abstractNum>
-  <w:abstractNum w:abstractNumId="1">
+  <w:abstractNum w:abstractNumId="2">
     <w:nsid w:val="27C562F7"/>
     <w:multiLevelType w:val="hybridMultilevel"/>
     <w:tmpl w:val="B778176C"/>
@@ -1160,7 +1776,120 @@
       </w:rPr>
     </w:lvl>
   </w:abstractNum>
-  <w:abstractNum w:abstractNumId="2">
+  <w:abstractNum w:abstractNumId="3">
+    <w:nsid w:val="36627CC1"/>
+    <w:multiLevelType w:val="hybridMultilevel"/>
+    <w:tmpl w:val="A1CC7DDC"/>
+    <w:lvl w:ilvl="0" w:tplc="04090001">
+      <w:start w:val="1"/>
+      <w:numFmt w:val="bullet"/>
+      <w:lvlText w:val=""/>
+      <w:lvlJc w:val="left"/>
+      <w:pPr>
+        <w:ind w:left="720" w:hanging="360"/>
+      </w:pPr>
+      <w:rPr>
+        <w:rFonts w:ascii="Symbol" w:hAnsi="Symbol" w:hint="default"/>
+      </w:rPr>
+    </w:lvl>
+    <w:lvl w:ilvl="1" w:tplc="04090003">
+      <w:start w:val="1"/>
+      <w:numFmt w:val="bullet"/>
+      <w:lvlText w:val="o"/>
+      <w:lvlJc w:val="left"/>
+      <w:pPr>
+        <w:ind w:left="1440" w:hanging="360"/>
+      </w:pPr>
+      <w:rPr>
+        <w:rFonts w:ascii="Courier New" w:hAnsi="Courier New" w:hint="default"/>
+      </w:rPr>
+    </w:lvl>
+    <w:lvl w:ilvl="2" w:tplc="04090005" w:tentative="1">
+      <w:start w:val="1"/>
+      <w:numFmt w:val="bullet"/>
+      <w:lvlText w:val=""/>
+      <w:lvlJc w:val="left"/>
+      <w:pPr>
+        <w:ind w:left="2160" w:hanging="360"/>
+      </w:pPr>
+      <w:rPr>
+        <w:rFonts w:ascii="Wingdings" w:hAnsi="Wingdings" w:hint="default"/>
+      </w:rPr>
+    </w:lvl>
+    <w:lvl w:ilvl="3" w:tplc="04090001" w:tentative="1">
+      <w:start w:val="1"/>
+      <w:numFmt w:val="bullet"/>
+      <w:lvlText w:val=""/>
+      <w:lvlJc w:val="left"/>
+      <w:pPr>
+        <w:ind w:left="2880" w:hanging="360"/>
+      </w:pPr>
+      <w:rPr>
+        <w:rFonts w:ascii="Symbol" w:hAnsi="Symbol" w:hint="default"/>
+      </w:rPr>
+    </w:lvl>
+    <w:lvl w:ilvl="4" w:tplc="04090003" w:tentative="1">
+      <w:start w:val="1"/>
+      <w:numFmt w:val="bullet"/>
+      <w:lvlText w:val="o"/>
+      <w:lvlJc w:val="left"/>
+      <w:pPr>
+        <w:ind w:left="3600" w:hanging="360"/>
+      </w:pPr>
+      <w:rPr>
+        <w:rFonts w:ascii="Courier New" w:hAnsi="Courier New" w:hint="default"/>
+      </w:rPr>
+    </w:lvl>
+    <w:lvl w:ilvl="5" w:tplc="04090005" w:tentative="1">
+      <w:start w:val="1"/>
+      <w:numFmt w:val="bullet"/>
+      <w:lvlText w:val=""/>
+      <w:lvlJc w:val="left"/>
+      <w:pPr>
+        <w:ind w:left="4320" w:hanging="360"/>
+      </w:pPr>
+      <w:rPr>
+        <w:rFonts w:ascii="Wingdings" w:hAnsi="Wingdings" w:hint="default"/>
+      </w:rPr>
+    </w:lvl>
+    <w:lvl w:ilvl="6" w:tplc="04090001" w:tentative="1">
+      <w:start w:val="1"/>
+      <w:numFmt w:val="bullet"/>
+      <w:lvlText w:val=""/>
+      <w:lvlJc w:val="left"/>
+      <w:pPr>
+        <w:ind w:left="5040" w:hanging="360"/>
+      </w:pPr>
+      <w:rPr>
+        <w:rFonts w:ascii="Symbol" w:hAnsi="Symbol" w:hint="default"/>
+      </w:rPr>
+    </w:lvl>
+    <w:lvl w:ilvl="7" w:tplc="04090003" w:tentative="1">
+      <w:start w:val="1"/>
+      <w:numFmt w:val="bullet"/>
+      <w:lvlText w:val="o"/>
+      <w:lvlJc w:val="left"/>
+      <w:pPr>
+        <w:ind w:left="5760" w:hanging="360"/>
+      </w:pPr>
+      <w:rPr>
+        <w:rFonts w:ascii="Courier New" w:hAnsi="Courier New" w:hint="default"/>
+      </w:rPr>
+    </w:lvl>
+    <w:lvl w:ilvl="8" w:tplc="04090005" w:tentative="1">
+      <w:start w:val="1"/>
+      <w:numFmt w:val="bullet"/>
+      <w:lvlText w:val=""/>
+      <w:lvlJc w:val="left"/>
+      <w:pPr>
+        <w:ind w:left="6480" w:hanging="360"/>
+      </w:pPr>
+      <w:rPr>
+        <w:rFonts w:ascii="Wingdings" w:hAnsi="Wingdings" w:hint="default"/>
+      </w:rPr>
+    </w:lvl>
+  </w:abstractNum>
+  <w:abstractNum w:abstractNumId="4">
     <w:nsid w:val="4EF25ECE"/>
     <w:multiLevelType w:val="hybridMultilevel"/>
     <w:tmpl w:val="8656F868"/>
@@ -1274,13 +2003,19 @@
     </w:lvl>
   </w:abstractNum>
   <w:num w:numId="1">
-    <w:abstractNumId w:val="0"/>
+    <w:abstractNumId w:val="1"/>
   </w:num>
   <w:num w:numId="2">
-    <w:abstractNumId w:val="1"/>
+    <w:abstractNumId w:val="2"/>
   </w:num>
   <w:num w:numId="3">
-    <w:abstractNumId w:val="2"/>
+    <w:abstractNumId w:val="4"/>
+  </w:num>
+  <w:num w:numId="4">
+    <w:abstractNumId w:val="3"/>
+  </w:num>
+  <w:num w:numId="5">
+    <w:abstractNumId w:val="0"/>
   </w:num>
 </w:numbering>
 </file>
@@ -1494,6 +2229,7 @@
   <w:style w:type="character" w:default="1" w:styleId="Standardskriftforavsnitt">
     <w:name w:val="Default Paragraph Font"/>
     <w:uiPriority w:val="1"/>
+    <w:semiHidden/>
     <w:unhideWhenUsed/>
   </w:style>
   <w:style w:type="table" w:default="1" w:styleId="Vanligtabell">
@@ -1557,6 +2293,34 @@
       <w:color w:val="4F81BD" w:themeColor="accent1"/>
       <w:sz w:val="26"/>
       <w:szCs w:val="26"/>
+      <w:lang w:val="en-AU"/>
+    </w:rPr>
+  </w:style>
+  <w:style w:type="paragraph" w:styleId="Bobletekst">
+    <w:name w:val="Balloon Text"/>
+    <w:basedOn w:val="Normal"/>
+    <w:link w:val="BobletekstTegn"/>
+    <w:uiPriority w:val="99"/>
+    <w:semiHidden/>
+    <w:unhideWhenUsed/>
+    <w:rsid w:val="00096D64"/>
+    <w:rPr>
+      <w:rFonts w:ascii="Lucida Grande" w:hAnsi="Lucida Grande" w:cs="Lucida Grande"/>
+      <w:sz w:val="18"/>
+      <w:szCs w:val="18"/>
+    </w:rPr>
+  </w:style>
+  <w:style w:type="character" w:customStyle="1" w:styleId="BobletekstTegn">
+    <w:name w:val="Bobletekst Tegn"/>
+    <w:basedOn w:val="Standardskriftforavsnitt"/>
+    <w:link w:val="Bobletekst"/>
+    <w:uiPriority w:val="99"/>
+    <w:semiHidden/>
+    <w:rsid w:val="00096D64"/>
+    <w:rPr>
+      <w:rFonts w:ascii="Lucida Grande" w:hAnsi="Lucida Grande" w:cs="Lucida Grande"/>
+      <w:sz w:val="18"/>
+      <w:szCs w:val="18"/>
       <w:lang w:val="en-AU"/>
     </w:rPr>
   </w:style>
@@ -1772,6 +2536,7 @@
   <w:style w:type="character" w:default="1" w:styleId="Standardskriftforavsnitt">
     <w:name w:val="Default Paragraph Font"/>
     <w:uiPriority w:val="1"/>
+    <w:semiHidden/>
     <w:unhideWhenUsed/>
   </w:style>
   <w:style w:type="table" w:default="1" w:styleId="Vanligtabell">
@@ -1835,6 +2600,34 @@
       <w:color w:val="4F81BD" w:themeColor="accent1"/>
       <w:sz w:val="26"/>
       <w:szCs w:val="26"/>
+      <w:lang w:val="en-AU"/>
+    </w:rPr>
+  </w:style>
+  <w:style w:type="paragraph" w:styleId="Bobletekst">
+    <w:name w:val="Balloon Text"/>
+    <w:basedOn w:val="Normal"/>
+    <w:link w:val="BobletekstTegn"/>
+    <w:uiPriority w:val="99"/>
+    <w:semiHidden/>
+    <w:unhideWhenUsed/>
+    <w:rsid w:val="00096D64"/>
+    <w:rPr>
+      <w:rFonts w:ascii="Lucida Grande" w:hAnsi="Lucida Grande" w:cs="Lucida Grande"/>
+      <w:sz w:val="18"/>
+      <w:szCs w:val="18"/>
+    </w:rPr>
+  </w:style>
+  <w:style w:type="character" w:customStyle="1" w:styleId="BobletekstTegn">
+    <w:name w:val="Bobletekst Tegn"/>
+    <w:basedOn w:val="Standardskriftforavsnitt"/>
+    <w:link w:val="Bobletekst"/>
+    <w:uiPriority w:val="99"/>
+    <w:semiHidden/>
+    <w:rsid w:val="00096D64"/>
+    <w:rPr>
+      <w:rFonts w:ascii="Lucida Grande" w:hAnsi="Lucida Grande" w:cs="Lucida Grande"/>
+      <w:sz w:val="18"/>
+      <w:szCs w:val="18"/>
       <w:lang w:val="en-AU"/>
     </w:rPr>
   </w:style>

</xml_diff>

<commit_message>
added the pose recognizer
</commit_message>
<xml_diff>
--- a/Notes from Neural network assingment.docx
+++ b/Notes from Neural network assingment.docx
@@ -86,7 +86,13 @@
         </w:numPr>
       </w:pPr>
       <w:r>
-        <w:t>Maximum accurency achieved was 100%.</w:t>
+        <w:t xml:space="preserve">Maximum </w:t>
+      </w:r>
+      <w:r>
+        <w:t>accuracy</w:t>
+      </w:r>
+      <w:r>
+        <w:t xml:space="preserve"> achieved was 100%.</w:t>
       </w:r>
     </w:p>
     <w:p>
@@ -122,7 +128,13 @@
         </w:numPr>
       </w:pPr>
       <w:r>
-        <w:t>Maximum accurency achieved was 100%.</w:t>
+        <w:t xml:space="preserve">Maximum </w:t>
+      </w:r>
+      <w:r>
+        <w:t>accuracy</w:t>
+      </w:r>
+      <w:r>
+        <w:t xml:space="preserve"> achieved was 100%.</w:t>
       </w:r>
     </w:p>
     <w:p>
@@ -158,7 +170,13 @@
         </w:numPr>
       </w:pPr>
       <w:r>
-        <w:t xml:space="preserve">Maximum accurency achieved was </w:t>
+        <w:t xml:space="preserve">Maximum </w:t>
+      </w:r>
+      <w:r>
+        <w:t>accuracy</w:t>
+      </w:r>
+      <w:r>
+        <w:t xml:space="preserve"> achieved was </w:t>
       </w:r>
       <w:r>
         <w:t>94.2308</w:t>
@@ -247,10 +265,13 @@
         </w:rPr>
       </w:pPr>
       <w:r>
-        <w:t>Then I changed the evaluate_perform</w:t>
-      </w:r>
-      <w:r>
-        <w:t xml:space="preserve">ance() method to iterate through all of the targets and see if it guessed correctly. </w:t>
+        <w:t xml:space="preserve">Then I changed the </w:t>
+      </w:r>
+      <w:r>
+        <w:t>evaluate performance (</w:t>
+      </w:r>
+      <w:r>
+        <w:t xml:space="preserve">) method to iterate through all of the targets and see if it guessed correctly. </w:t>
       </w:r>
     </w:p>
     <w:p>
@@ -265,7 +286,13 @@
         </w:rPr>
       </w:pPr>
       <w:r>
-        <w:t>Created a method output_result_on_imagelist()</w:t>
+        <w:t>Created a method output_result_on_</w:t>
+      </w:r>
+      <w:r>
+        <w:t>imagelist (</w:t>
+      </w:r>
+      <w:r>
+        <w:t>)</w:t>
       </w:r>
     </w:p>
     <w:p>
@@ -385,7 +412,13 @@
         </w:numPr>
       </w:pPr>
       <w:r>
-        <w:t>Maximum accurency achieved was 100%.</w:t>
+        <w:t xml:space="preserve">Maximum </w:t>
+      </w:r>
+      <w:r>
+        <w:t>accuracy</w:t>
+      </w:r>
+      <w:r>
+        <w:t xml:space="preserve"> achieved was 100%.</w:t>
       </w:r>
     </w:p>
     <w:p>
@@ -421,7 +454,13 @@
         </w:numPr>
       </w:pPr>
       <w:r>
-        <w:t>Maximum accurency achieved was 94.4%.</w:t>
+        <w:t xml:space="preserve">Maximum </w:t>
+      </w:r>
+      <w:r>
+        <w:t>accuracy</w:t>
+      </w:r>
+      <w:r>
+        <w:t xml:space="preserve"> achieved was 94.4%.</w:t>
       </w:r>
     </w:p>
     <w:p>
@@ -457,7 +496,13 @@
         </w:numPr>
       </w:pPr>
       <w:r>
-        <w:t>Maximum accurency achieved was 87.5%.</w:t>
+        <w:t xml:space="preserve">Maximum </w:t>
+      </w:r>
+      <w:r>
+        <w:t>accuracy</w:t>
+      </w:r>
+      <w:r>
+        <w:t xml:space="preserve"> achieved was 87.5%.</w:t>
       </w:r>
     </w:p>
     <w:p>
@@ -495,8 +540,328 @@
       <w:r>
         <w:t>them from each other.</w:t>
       </w:r>
+    </w:p>
+    <w:p>
+      <w:pPr>
+        <w:rPr>
+          <w:b/>
+        </w:rPr>
+      </w:pPr>
+    </w:p>
+    <w:p>
+      <w:pPr>
+        <w:rPr>
+          <w:b/>
+        </w:rPr>
+      </w:pPr>
+      <w:r>
+        <w:rPr>
+          <w:b/>
+        </w:rPr>
+        <w:t xml:space="preserve">Pose recogniser: </w:t>
+      </w:r>
+    </w:p>
+    <w:p>
+      <w:pPr>
+        <w:pStyle w:val="Listeavsnitt"/>
+        <w:numPr>
+          <w:ilvl w:val="0"/>
+          <w:numId w:val="6"/>
+        </w:numPr>
+        <w:rPr>
+          <w:b/>
+        </w:rPr>
+      </w:pPr>
+      <w:r>
+        <w:t xml:space="preserve">I encoded the output the same way, only with focus on poses instead of userid. </w:t>
+      </w:r>
+    </w:p>
+    <w:p>
+      <w:pPr>
+        <w:pStyle w:val="Listeavsnitt"/>
+        <w:numPr>
+          <w:ilvl w:val="0"/>
+          <w:numId w:val="6"/>
+        </w:numPr>
+      </w:pPr>
+      <w:r>
+        <w:t xml:space="preserve">Training set: </w:t>
+      </w:r>
+    </w:p>
+    <w:p>
+      <w:pPr>
+        <w:pStyle w:val="Listeavsnitt"/>
+        <w:numPr>
+          <w:ilvl w:val="1"/>
+          <w:numId w:val="6"/>
+        </w:numPr>
+      </w:pPr>
+      <w:r>
+        <w:t xml:space="preserve">Maximum </w:t>
+      </w:r>
+      <w:r>
+        <w:t>accuracy</w:t>
+      </w:r>
+      <w:r>
+        <w:t xml:space="preserve"> achieved was </w:t>
+      </w:r>
+      <w:r>
+        <w:rPr>
+          <w:rFonts w:ascii="Menlo Regular" w:hAnsi="Menlo Regular" w:cs="Menlo Regular"/>
+          <w:color w:val="000000"/>
+          <w:sz w:val="22"/>
+          <w:szCs w:val="22"/>
+          <w:lang w:val="en-US"/>
+        </w:rPr>
+        <w:t>99.639</w:t>
+      </w:r>
+      <w:r>
+        <w:t>%.</w:t>
+      </w:r>
+    </w:p>
+    <w:p>
+      <w:pPr>
+        <w:pStyle w:val="Listeavsnitt"/>
+        <w:numPr>
+          <w:ilvl w:val="1"/>
+          <w:numId w:val="6"/>
+        </w:numPr>
+      </w:pPr>
+      <w:r>
+        <w:lastRenderedPageBreak/>
+        <w:t>This happened at epoch 48</w:t>
+      </w:r>
+      <w:r>
+        <w:t xml:space="preserve">. </w:t>
+      </w:r>
+    </w:p>
+    <w:p>
+      <w:pPr>
+        <w:pStyle w:val="Listeavsnitt"/>
+        <w:numPr>
+          <w:ilvl w:val="0"/>
+          <w:numId w:val="6"/>
+        </w:numPr>
+      </w:pPr>
+      <w:r>
+        <w:t xml:space="preserve">Validation set: </w:t>
+      </w:r>
+    </w:p>
+    <w:p>
+      <w:pPr>
+        <w:pStyle w:val="Listeavsnitt"/>
+        <w:numPr>
+          <w:ilvl w:val="1"/>
+          <w:numId w:val="6"/>
+        </w:numPr>
+      </w:pPr>
+      <w:r>
+        <w:t xml:space="preserve">Maximum </w:t>
+      </w:r>
+      <w:r>
+        <w:t>accuracy</w:t>
+      </w:r>
+      <w:r>
+        <w:t xml:space="preserve"> achieved was </w:t>
+      </w:r>
+      <w:r>
+        <w:rPr>
+          <w:rFonts w:ascii="Menlo Regular" w:hAnsi="Menlo Regular" w:cs="Menlo Regular"/>
+          <w:color w:val="000000"/>
+          <w:sz w:val="22"/>
+          <w:szCs w:val="22"/>
+          <w:lang w:val="en-US"/>
+        </w:rPr>
+        <w:t>85.6115</w:t>
+      </w:r>
+      <w:r>
+        <w:t>%.</w:t>
+      </w:r>
+    </w:p>
+    <w:p>
+      <w:pPr>
+        <w:pStyle w:val="Listeavsnitt"/>
+        <w:numPr>
+          <w:ilvl w:val="1"/>
+          <w:numId w:val="6"/>
+        </w:numPr>
+      </w:pPr>
+      <w:r>
+        <w:t>This happened at epoch 99</w:t>
+      </w:r>
+      <w:r>
+        <w:t xml:space="preserve">. </w:t>
+      </w:r>
+    </w:p>
+    <w:p>
+      <w:pPr>
+        <w:pStyle w:val="Listeavsnitt"/>
+        <w:numPr>
+          <w:ilvl w:val="0"/>
+          <w:numId w:val="6"/>
+        </w:numPr>
+      </w:pPr>
+      <w:r>
+        <w:t xml:space="preserve">Training set: </w:t>
+      </w:r>
+    </w:p>
+    <w:p>
+      <w:pPr>
+        <w:pStyle w:val="Listeavsnitt"/>
+        <w:numPr>
+          <w:ilvl w:val="1"/>
+          <w:numId w:val="6"/>
+        </w:numPr>
+      </w:pPr>
+      <w:r>
+        <w:t xml:space="preserve">Maximum </w:t>
+      </w:r>
+      <w:r>
+        <w:t>accuracy</w:t>
+      </w:r>
+      <w:r>
+        <w:t xml:space="preserve"> achieved was </w:t>
+      </w:r>
+      <w:r>
+        <w:rPr>
+          <w:rFonts w:ascii="Menlo Regular" w:hAnsi="Menlo Regular" w:cs="Menlo Regular"/>
+          <w:color w:val="000000"/>
+          <w:sz w:val="22"/>
+          <w:szCs w:val="22"/>
+          <w:lang w:val="en-US"/>
+        </w:rPr>
+        <w:t>91.3462</w:t>
+      </w:r>
+      <w:r>
+        <w:t>%.</w:t>
+      </w:r>
+    </w:p>
+    <w:p>
+      <w:pPr>
+        <w:pStyle w:val="Listeavsnitt"/>
+        <w:numPr>
+          <w:ilvl w:val="1"/>
+          <w:numId w:val="6"/>
+        </w:numPr>
+      </w:pPr>
+      <w:r>
+        <w:t xml:space="preserve">This happened at epoch </w:t>
+      </w:r>
+      <w:r>
+        <w:t>51</w:t>
+      </w:r>
+      <w:r>
+        <w:t>.</w:t>
+      </w:r>
+    </w:p>
+    <w:p>
+      <w:pPr>
+        <w:pStyle w:val="Listeavsnitt"/>
+        <w:numPr>
+          <w:ilvl w:val="1"/>
+          <w:numId w:val="6"/>
+        </w:numPr>
+      </w:pPr>
+    </w:p>
+    <w:p>
+      <w:pPr>
+        <w:pStyle w:val="Listeavsnitt"/>
+        <w:numPr>
+          <w:ilvl w:val="0"/>
+          <w:numId w:val="6"/>
+        </w:numPr>
+      </w:pPr>
+      <w:r>
+        <w:t xml:space="preserve">Weight tuning discussed: </w:t>
+      </w:r>
+    </w:p>
+    <w:p>
+      <w:pPr>
+        <w:pStyle w:val="Listeavsnitt"/>
+        <w:numPr>
+          <w:ilvl w:val="1"/>
+          <w:numId w:val="6"/>
+        </w:numPr>
+      </w:pPr>
+      <w:r>
+        <w:t xml:space="preserve">I did two training sessions before looking at the hidden units weight. One training session on full resolution and one on a quarter of the resolution. </w:t>
+      </w:r>
+    </w:p>
+    <w:p>
+      <w:pPr>
+        <w:pStyle w:val="Listeavsnitt"/>
+        <w:numPr>
+          <w:ilvl w:val="1"/>
+          <w:numId w:val="6"/>
+        </w:numPr>
+      </w:pPr>
+      <w:r>
+        <w:t xml:space="preserve">You can find the images showing the weights in the </w:t>
+      </w:r>
       <w:bookmarkStart w:id="0" w:name="_GoBack"/>
       <w:bookmarkEnd w:id="0"/>
+      <w:r>
+        <w:t>folder “weights of hidden units”.</w:t>
+      </w:r>
+    </w:p>
+    <w:p>
+      <w:pPr>
+        <w:pStyle w:val="Listeavsnitt"/>
+        <w:numPr>
+          <w:ilvl w:val="1"/>
+          <w:numId w:val="6"/>
+        </w:numPr>
+        <w:rPr>
+          <w:b/>
+        </w:rPr>
+      </w:pPr>
+      <w:r>
+        <w:t>The hidden units are definitely weighing particular parts of the image differently. If you compare unit 1 and unit 3 for example, then you can see that they are almost the same, only reversed. (</w:t>
+      </w:r>
+      <w:proofErr w:type="gramStart"/>
+      <w:r>
+        <w:t>left</w:t>
+      </w:r>
+      <w:proofErr w:type="gramEnd"/>
+      <w:r>
+        <w:t xml:space="preserve"> side weights of unit 1 has the same transformation as right side of unit 3). </w:t>
+      </w:r>
+    </w:p>
+    <w:p>
+      <w:pPr>
+        <w:pStyle w:val="Listeavsnitt"/>
+        <w:numPr>
+          <w:ilvl w:val="1"/>
+          <w:numId w:val="6"/>
+        </w:numPr>
+        <w:rPr>
+          <w:b/>
+        </w:rPr>
+      </w:pPr>
+      <w:r>
+        <w:t xml:space="preserve">Comparing </w:t>
+      </w:r>
+      <w:r>
+        <w:t>different units</w:t>
+      </w:r>
+      <w:r>
+        <w:t xml:space="preserve">, we can see that </w:t>
+      </w:r>
+      <w:r>
+        <w:t xml:space="preserve">some is focusing on the difference of the pixels compared (edges). While some are focused on the concentration.  </w:t>
+      </w:r>
+    </w:p>
+    <w:p>
+      <w:pPr>
+        <w:pStyle w:val="Listeavsnitt"/>
+        <w:numPr>
+          <w:ilvl w:val="0"/>
+          <w:numId w:val="6"/>
+        </w:numPr>
+        <w:rPr>
+          <w:b/>
+        </w:rPr>
+      </w:pPr>
     </w:p>
     <w:p>
       <w:pPr>
@@ -536,8 +901,10 @@
         </w:numPr>
       </w:pPr>
       <w:r>
-        <w:lastRenderedPageBreak/>
-        <w:t>one per person – named by user ID</w:t>
+        <w:t>One</w:t>
+      </w:r>
+      <w:r>
+        <w:t xml:space="preserve"> per person – named by user ID</w:t>
       </w:r>
     </w:p>
     <w:p>
@@ -714,7 +1081,10 @@
         </w:numPr>
       </w:pPr>
       <w:r>
-        <w:t>2 : 64x60</w:t>
+        <w:t>2:</w:t>
+      </w:r>
+      <w:r>
+        <w:t xml:space="preserve"> 64x60</w:t>
       </w:r>
     </w:p>
     <w:p>
@@ -738,7 +1108,19 @@
         </w:numPr>
       </w:pPr>
       <w:r>
-        <w:t>Will be using the quarter resolution(4) for the trainging to spare time</w:t>
+        <w:t xml:space="preserve">Will be using the quarter </w:t>
+      </w:r>
+      <w:r>
+        <w:t>resolution (</w:t>
+      </w:r>
+      <w:r>
+        <w:t xml:space="preserve">4) for the </w:t>
+      </w:r>
+      <w:r>
+        <w:t>training</w:t>
+      </w:r>
+      <w:r>
+        <w:t xml:space="preserve"> to spare time</w:t>
       </w:r>
     </w:p>
     <w:p>
@@ -750,7 +1132,13 @@
         </w:numPr>
       </w:pPr>
       <w:r>
-        <w:t xml:space="preserve">NB: some images has a bad suffix. Meaning they contains glitches. </w:t>
+        <w:t xml:space="preserve">NB: some images </w:t>
+      </w:r>
+      <w:r>
+        <w:t>have</w:t>
+      </w:r>
+      <w:r>
+        <w:t xml:space="preserve"> a bad suffix. Meaning they contains glitches. </w:t>
       </w:r>
     </w:p>
     <w:p/>
@@ -801,7 +1189,10 @@
         </w:numPr>
       </w:pPr>
       <w:r>
-        <w:t>Datastructures:</w:t>
+        <w:t>Data structures</w:t>
+      </w:r>
+      <w:r>
+        <w:t>:</w:t>
       </w:r>
     </w:p>
     <w:p>
@@ -813,7 +1204,13 @@
         </w:numPr>
       </w:pPr>
       <w:r>
-        <w:t>IMAGE and IMAGELIST(array of pointers to IMAGE)</w:t>
+        <w:t xml:space="preserve">IMAGE and </w:t>
+      </w:r>
+      <w:r>
+        <w:t>IMAGELIST (</w:t>
+      </w:r>
+      <w:r>
+        <w:t>array of pointers to IMAGE)</w:t>
       </w:r>
     </w:p>
     <w:p>
@@ -837,7 +1234,13 @@
         </w:numPr>
       </w:pPr>
       <w:r>
-        <w:t xml:space="preserve">Supports three layer fully connected feedforward network. </w:t>
+        <w:t xml:space="preserve">Supports three layer fully connected </w:t>
+      </w:r>
+      <w:r>
+        <w:t>feed forward</w:t>
+      </w:r>
+      <w:r>
+        <w:t xml:space="preserve"> network. </w:t>
       </w:r>
     </w:p>
     <w:p>
@@ -849,7 +1252,13 @@
         </w:numPr>
       </w:pPr>
       <w:r>
-        <w:t>Uses backpropagation algorithm for weight tuning</w:t>
+        <w:t xml:space="preserve">Uses </w:t>
+      </w:r>
+      <w:r>
+        <w:t>back propagation</w:t>
+      </w:r>
+      <w:r>
+        <w:t xml:space="preserve"> algorithm for weight tuning</w:t>
       </w:r>
     </w:p>
     <w:p>
@@ -972,7 +1381,13 @@
         </w:numPr>
       </w:pPr>
       <w:r>
-        <w:t xml:space="preserve">The top level program that uses all of the other modules. </w:t>
+        <w:t xml:space="preserve">The </w:t>
+      </w:r>
+      <w:r>
+        <w:t>top-level</w:t>
+      </w:r>
+      <w:r>
+        <w:t xml:space="preserve"> program that uses all of the other modules. </w:t>
       </w:r>
     </w:p>
     <w:p>
@@ -996,7 +1411,19 @@
         </w:numPr>
       </w:pPr>
       <w:r>
-        <w:t xml:space="preserve">Also modify performance_on_imagelist() and evaluate_performance() for the face and pose recognizer. </w:t>
+        <w:t>Also modify performance_on_</w:t>
+      </w:r>
+      <w:r>
+        <w:t>imagelist (</w:t>
+      </w:r>
+      <w:r>
+        <w:t>) and evaluate_</w:t>
+      </w:r>
+      <w:r>
+        <w:t>performance (</w:t>
+      </w:r>
+      <w:r>
+        <w:t xml:space="preserve">) for the face and pose recognizer. </w:t>
       </w:r>
     </w:p>
     <w:p>
@@ -1034,7 +1461,13 @@
         </w:numPr>
       </w:pPr>
       <w:r>
-        <w:t>./facetrain –n &lt;network file&gt; -e &lt;number of epocs&gt; -T &lt;test only&gt; -s &lt;seed&gt; -S &lt;number of epochs between saves&gt; -t &lt;training image list&gt; -1&lt;test set 1 list&gt; -2 &lt;test set 2 list&gt;</w:t>
+        <w:t xml:space="preserve">./facetrain –n &lt;network file&gt; -e &lt;number of </w:t>
+      </w:r>
+      <w:r>
+        <w:t>epochs</w:t>
+      </w:r>
+      <w:r>
+        <w:t>&gt; -T &lt;test only&gt; -s &lt;seed&gt; -S &lt;number of epochs between saves&gt; -t &lt;training image list&gt; -1&lt;test set 1 list&gt; -2 &lt;test set 2 list&gt;</w:t>
       </w:r>
     </w:p>
     <w:p>
@@ -1046,7 +1479,10 @@
         </w:numPr>
       </w:pPr>
       <w:r>
-        <w:t>network file – loads or creates a file to save the network</w:t>
+        <w:t>Network</w:t>
+      </w:r>
+      <w:r>
+        <w:t xml:space="preserve"> file – loads or creates a file to save the network</w:t>
       </w:r>
     </w:p>
     <w:p>
@@ -1058,7 +1494,22 @@
         </w:numPr>
       </w:pPr>
       <w:r>
-        <w:t>number of epochs – spcifies number of training epochs(default = 100)</w:t>
+        <w:t>Number</w:t>
+      </w:r>
+      <w:r>
+        <w:t xml:space="preserve"> of epochs – </w:t>
+      </w:r>
+      <w:r>
+        <w:t>specifies</w:t>
+      </w:r>
+      <w:r>
+        <w:t xml:space="preserve"> number of training </w:t>
+      </w:r>
+      <w:r>
+        <w:t>epochs (</w:t>
+      </w:r>
+      <w:r>
+        <w:t>default = 100)</w:t>
       </w:r>
     </w:p>
     <w:p>
@@ -1070,7 +1521,10 @@
         </w:numPr>
       </w:pPr>
       <w:r>
-        <w:t xml:space="preserve">test only – performance reported on all three sets. </w:t>
+        <w:t>Test</w:t>
+      </w:r>
+      <w:r>
+        <w:t xml:space="preserve"> only – performance reported on all three sets. </w:t>
       </w:r>
     </w:p>
     <w:p>
@@ -1109,7 +1563,10 @@
         </w:numPr>
       </w:pPr>
       <w:r>
-        <w:t>number of epochs between saves – default= 100, thus, if you train for 100 epochs, then the document is only saved after training is completed.</w:t>
+        <w:t>Number</w:t>
+      </w:r>
+      <w:r>
+        <w:t xml:space="preserve"> of epochs between saves – default= 100, thus, if you train for 100 epochs, then the document is only saved after training is completed.</w:t>
       </w:r>
     </w:p>
     <w:p>
@@ -1121,7 +1578,10 @@
         </w:numPr>
       </w:pPr>
       <w:r>
-        <w:t>training image list</w:t>
+        <w:t>Training</w:t>
+      </w:r>
+      <w:r>
+        <w:t xml:space="preserve"> image list</w:t>
       </w:r>
     </w:p>
     <w:p>
@@ -1133,13 +1593,13 @@
         </w:numPr>
       </w:pPr>
       <w:r>
-        <w:t>If this option is not speci</w:t>
-      </w:r>
-      <w:r>
-        <w:t>ed  it is assumed that no train</w:t>
-      </w:r>
-      <w:r>
-        <w:t>ing will take place  epochs = 0.</w:t>
+        <w:t>If this option is not specified,</w:t>
+      </w:r>
+      <w:r>
+        <w:t xml:space="preserve"> it is assumed that no train</w:t>
+      </w:r>
+      <w:r>
+        <w:t>ing will take place epochs = 0.</w:t>
       </w:r>
     </w:p>
     <w:p>
@@ -1151,7 +1611,13 @@
         </w:numPr>
       </w:pPr>
       <w:r>
-        <w:t>In this case  the statistics for the training set will all be zeros</w:t>
+        <w:t xml:space="preserve">In this </w:t>
+      </w:r>
+      <w:r>
+        <w:t>case the</w:t>
+      </w:r>
+      <w:r>
+        <w:t xml:space="preserve"> statistics for the training set will all be zeros</w:t>
       </w:r>
     </w:p>
     <w:p>
@@ -1199,7 +1665,13 @@
         </w:numPr>
       </w:pPr>
       <w:r>
-        <w:t xml:space="preserve">For each epoch  the following performance measures are output </w:t>
+        <w:t xml:space="preserve">For each </w:t>
+      </w:r>
+      <w:r>
+        <w:t>epoch the</w:t>
+      </w:r>
+      <w:r>
+        <w:t xml:space="preserve"> following performance measures are output </w:t>
       </w:r>
     </w:p>
     <w:p>
@@ -1217,7 +1689,13 @@
         <w:rPr>
           <w:b/>
         </w:rPr>
-        <w:t>epoch   delta   trainperf   trainerr   t perf   t err   t perf   t err</w:t>
+        <w:t>Epoch</w:t>
+      </w:r>
+      <w:r>
+        <w:rPr>
+          <w:b/>
+        </w:rPr>
+        <w:t xml:space="preserve">   delta   trainperf   trainerr   t perf   t err   t perf   t err</w:t>
       </w:r>
     </w:p>
     <w:p>
@@ -1235,7 +1713,13 @@
         <w:rPr>
           <w:b/>
         </w:rPr>
-        <w:t xml:space="preserve">epoch : </w:t>
+        <w:t>Epoch:</w:t>
+      </w:r>
+      <w:r>
+        <w:rPr>
+          <w:b/>
+        </w:rPr>
+        <w:t xml:space="preserve"> </w:t>
       </w:r>
       <w:r>
         <w:t>number of epoch</w:t>
@@ -1265,10 +1749,28 @@
         <w:rPr>
           <w:b/>
         </w:rPr>
-        <w:t xml:space="preserve">delta: </w:t>
-      </w:r>
-      <w:r>
-        <w:t xml:space="preserve"> sum of all delta values on the hidden and output units as computed during backprop, over all traning examples for that epoch. </w:t>
+        <w:t>Delta</w:t>
+      </w:r>
+      <w:r>
+        <w:rPr>
+          <w:b/>
+        </w:rPr>
+        <w:t xml:space="preserve">: </w:t>
+      </w:r>
+      <w:r>
+        <w:t xml:space="preserve"> sum of all delta values on the hidden and output units as computed during </w:t>
+      </w:r>
+      <w:r>
+        <w:t>back propagation</w:t>
+      </w:r>
+      <w:r>
+        <w:t xml:space="preserve">, over all </w:t>
+      </w:r>
+      <w:r>
+        <w:t>training</w:t>
+      </w:r>
+      <w:r>
+        <w:t xml:space="preserve"> examples for that epoch. </w:t>
       </w:r>
     </w:p>
     <w:p>
@@ -1325,7 +1827,18 @@
         </w:rPr>
       </w:pPr>
       <w:r>
-        <w:t>0.5*sigma(ti – oi)^2</w:t>
+        <w:t>0.5*</w:t>
+      </w:r>
+      <w:r>
+        <w:t>sigma (</w:t>
+      </w:r>
+      <w:proofErr w:type="spellStart"/>
+      <w:r>
+        <w:t>ti</w:t>
+      </w:r>
+      <w:proofErr w:type="spellEnd"/>
+      <w:r>
+        <w:t xml:space="preserve"> – oi)^2</w:t>
       </w:r>
     </w:p>
     <w:p>
@@ -2002,6 +2515,119 @@
       </w:rPr>
     </w:lvl>
   </w:abstractNum>
+  <w:abstractNum w:abstractNumId="5">
+    <w:nsid w:val="5A5D6139"/>
+    <w:multiLevelType w:val="hybridMultilevel"/>
+    <w:tmpl w:val="37DAF0F6"/>
+    <w:lvl w:ilvl="0" w:tplc="04090001">
+      <w:start w:val="1"/>
+      <w:numFmt w:val="bullet"/>
+      <w:lvlText w:val=""/>
+      <w:lvlJc w:val="left"/>
+      <w:pPr>
+        <w:ind w:left="720" w:hanging="360"/>
+      </w:pPr>
+      <w:rPr>
+        <w:rFonts w:ascii="Symbol" w:hAnsi="Symbol" w:hint="default"/>
+      </w:rPr>
+    </w:lvl>
+    <w:lvl w:ilvl="1" w:tplc="04090003">
+      <w:start w:val="1"/>
+      <w:numFmt w:val="bullet"/>
+      <w:lvlText w:val="o"/>
+      <w:lvlJc w:val="left"/>
+      <w:pPr>
+        <w:ind w:left="1440" w:hanging="360"/>
+      </w:pPr>
+      <w:rPr>
+        <w:rFonts w:ascii="Courier New" w:hAnsi="Courier New" w:hint="default"/>
+      </w:rPr>
+    </w:lvl>
+    <w:lvl w:ilvl="2" w:tplc="04090005" w:tentative="1">
+      <w:start w:val="1"/>
+      <w:numFmt w:val="bullet"/>
+      <w:lvlText w:val=""/>
+      <w:lvlJc w:val="left"/>
+      <w:pPr>
+        <w:ind w:left="2160" w:hanging="360"/>
+      </w:pPr>
+      <w:rPr>
+        <w:rFonts w:ascii="Wingdings" w:hAnsi="Wingdings" w:hint="default"/>
+      </w:rPr>
+    </w:lvl>
+    <w:lvl w:ilvl="3" w:tplc="04090001" w:tentative="1">
+      <w:start w:val="1"/>
+      <w:numFmt w:val="bullet"/>
+      <w:lvlText w:val=""/>
+      <w:lvlJc w:val="left"/>
+      <w:pPr>
+        <w:ind w:left="2880" w:hanging="360"/>
+      </w:pPr>
+      <w:rPr>
+        <w:rFonts w:ascii="Symbol" w:hAnsi="Symbol" w:hint="default"/>
+      </w:rPr>
+    </w:lvl>
+    <w:lvl w:ilvl="4" w:tplc="04090003" w:tentative="1">
+      <w:start w:val="1"/>
+      <w:numFmt w:val="bullet"/>
+      <w:lvlText w:val="o"/>
+      <w:lvlJc w:val="left"/>
+      <w:pPr>
+        <w:ind w:left="3600" w:hanging="360"/>
+      </w:pPr>
+      <w:rPr>
+        <w:rFonts w:ascii="Courier New" w:hAnsi="Courier New" w:hint="default"/>
+      </w:rPr>
+    </w:lvl>
+    <w:lvl w:ilvl="5" w:tplc="04090005" w:tentative="1">
+      <w:start w:val="1"/>
+      <w:numFmt w:val="bullet"/>
+      <w:lvlText w:val=""/>
+      <w:lvlJc w:val="left"/>
+      <w:pPr>
+        <w:ind w:left="4320" w:hanging="360"/>
+      </w:pPr>
+      <w:rPr>
+        <w:rFonts w:ascii="Wingdings" w:hAnsi="Wingdings" w:hint="default"/>
+      </w:rPr>
+    </w:lvl>
+    <w:lvl w:ilvl="6" w:tplc="04090001" w:tentative="1">
+      <w:start w:val="1"/>
+      <w:numFmt w:val="bullet"/>
+      <w:lvlText w:val=""/>
+      <w:lvlJc w:val="left"/>
+      <w:pPr>
+        <w:ind w:left="5040" w:hanging="360"/>
+      </w:pPr>
+      <w:rPr>
+        <w:rFonts w:ascii="Symbol" w:hAnsi="Symbol" w:hint="default"/>
+      </w:rPr>
+    </w:lvl>
+    <w:lvl w:ilvl="7" w:tplc="04090003" w:tentative="1">
+      <w:start w:val="1"/>
+      <w:numFmt w:val="bullet"/>
+      <w:lvlText w:val="o"/>
+      <w:lvlJc w:val="left"/>
+      <w:pPr>
+        <w:ind w:left="5760" w:hanging="360"/>
+      </w:pPr>
+      <w:rPr>
+        <w:rFonts w:ascii="Courier New" w:hAnsi="Courier New" w:hint="default"/>
+      </w:rPr>
+    </w:lvl>
+    <w:lvl w:ilvl="8" w:tplc="04090005" w:tentative="1">
+      <w:start w:val="1"/>
+      <w:numFmt w:val="bullet"/>
+      <w:lvlText w:val=""/>
+      <w:lvlJc w:val="left"/>
+      <w:pPr>
+        <w:ind w:left="6480" w:hanging="360"/>
+      </w:pPr>
+      <w:rPr>
+        <w:rFonts w:ascii="Wingdings" w:hAnsi="Wingdings" w:hint="default"/>
+      </w:rPr>
+    </w:lvl>
+  </w:abstractNum>
   <w:num w:numId="1">
     <w:abstractNumId w:val="1"/>
   </w:num>
@@ -2016,6 +2642,9 @@
   </w:num>
   <w:num w:numId="5">
     <w:abstractNumId w:val="0"/>
+  </w:num>
+  <w:num w:numId="6">
+    <w:abstractNumId w:val="5"/>
   </w:num>
 </w:numbering>
 </file>

</xml_diff>

<commit_message>
initial commit for the transformation of the neural network to a convolutional neural network
</commit_message>
<xml_diff>
--- a/Notes from Neural network assingment.docx
+++ b/Notes from Neural network assingment.docx
@@ -7,7 +7,149 @@
         <w:pStyle w:val="Overskrift1"/>
       </w:pPr>
       <w:r>
+        <w:t>Content</w:t>
+      </w:r>
+    </w:p>
+    <w:p>
+      <w:pPr>
+        <w:pStyle w:val="Listeavsnitt"/>
+        <w:numPr>
+          <w:ilvl w:val="0"/>
+          <w:numId w:val="7"/>
+        </w:numPr>
+      </w:pPr>
+      <w:r>
+        <w:t>Assignment answers</w:t>
+      </w:r>
+    </w:p>
+    <w:p>
+      <w:pPr>
+        <w:pStyle w:val="Listeavsnitt"/>
+        <w:numPr>
+          <w:ilvl w:val="1"/>
+          <w:numId w:val="7"/>
+        </w:numPr>
+      </w:pPr>
+      <w:r>
+        <w:t>Part 1</w:t>
+      </w:r>
+    </w:p>
+    <w:p>
+      <w:pPr>
+        <w:pStyle w:val="Listeavsnitt"/>
+        <w:numPr>
+          <w:ilvl w:val="2"/>
+          <w:numId w:val="7"/>
+        </w:numPr>
+      </w:pPr>
+      <w:r>
+        <w:t>Sunglass recognizer</w:t>
+      </w:r>
+    </w:p>
+    <w:p>
+      <w:pPr>
+        <w:pStyle w:val="Listeavsnitt"/>
+        <w:numPr>
+          <w:ilvl w:val="2"/>
+          <w:numId w:val="7"/>
+        </w:numPr>
+      </w:pPr>
+      <w:r>
+        <w:t>Face recognizer</w:t>
+      </w:r>
+    </w:p>
+    <w:p>
+      <w:pPr>
+        <w:pStyle w:val="Listeavsnitt"/>
+        <w:numPr>
+          <w:ilvl w:val="2"/>
+          <w:numId w:val="7"/>
+        </w:numPr>
+      </w:pPr>
+      <w:r>
+        <w:t>Pose recognizer</w:t>
+      </w:r>
+    </w:p>
+    <w:p>
+      <w:pPr>
+        <w:pStyle w:val="Listeavsnitt"/>
+        <w:numPr>
+          <w:ilvl w:val="1"/>
+          <w:numId w:val="7"/>
+        </w:numPr>
+      </w:pPr>
+      <w:r>
+        <w:t>P</w:t>
+      </w:r>
+      <w:r>
+        <w:t>a</w:t>
+      </w:r>
+      <w:r>
+        <w:t>rt 2</w:t>
+      </w:r>
+    </w:p>
+    <w:p>
+      <w:pPr>
+        <w:pStyle w:val="Listeavsnitt"/>
+        <w:numPr>
+          <w:ilvl w:val="0"/>
+          <w:numId w:val="7"/>
+        </w:numPr>
+      </w:pPr>
+      <w:r>
+        <w:t>Self written documentation</w:t>
+      </w:r>
+    </w:p>
+    <w:p>
+      <w:pPr>
+        <w:pStyle w:val="Listeavsnitt"/>
+        <w:numPr>
+          <w:ilvl w:val="1"/>
+          <w:numId w:val="7"/>
+        </w:numPr>
+      </w:pPr>
+      <w:r>
+        <w:t>Faces – explains the inputs</w:t>
+      </w:r>
+    </w:p>
+    <w:p>
+      <w:pPr>
+        <w:pStyle w:val="Listeavsnitt"/>
+        <w:numPr>
+          <w:ilvl w:val="1"/>
+          <w:numId w:val="7"/>
+        </w:numPr>
+      </w:pPr>
+      <w:r>
+        <w:t>Code – what the different files do</w:t>
+      </w:r>
+    </w:p>
+    <w:p>
+      <w:pPr>
+        <w:pStyle w:val="Listeavsnitt"/>
+        <w:numPr>
+          <w:ilvl w:val="1"/>
+          <w:numId w:val="7"/>
+        </w:numPr>
+      </w:pPr>
+      <w:r>
+        <w:t>Facetrain – how to run the network and understand the output</w:t>
+      </w:r>
+    </w:p>
+    <w:p>
+      <w:pPr>
+        <w:pStyle w:val="Overskrift1"/>
+      </w:pPr>
+      <w:r>
         <w:t xml:space="preserve">Assignment answer: </w:t>
+      </w:r>
+    </w:p>
+    <w:p>
+      <w:pPr>
+        <w:pStyle w:val="Overskrift3"/>
+      </w:pPr>
+      <w:r>
+        <w:t>Part 1</w:t>
       </w:r>
     </w:p>
     <w:p>
@@ -412,6 +554,7 @@
         </w:numPr>
       </w:pPr>
       <w:r>
+        <w:lastRenderedPageBreak/>
         <w:t xml:space="preserve">Maximum </w:t>
       </w:r>
       <w:r>
@@ -628,7 +771,6 @@
         </w:numPr>
       </w:pPr>
       <w:r>
-        <w:lastRenderedPageBreak/>
         <w:t>This happened at epoch 48</w:t>
       </w:r>
       <w:r>
@@ -758,21 +900,15 @@
       <w:pPr>
         <w:pStyle w:val="Listeavsnitt"/>
         <w:numPr>
-          <w:ilvl w:val="1"/>
-          <w:numId w:val="6"/>
-        </w:numPr>
-      </w:pPr>
-    </w:p>
-    <w:p>
-      <w:pPr>
-        <w:pStyle w:val="Listeavsnitt"/>
-        <w:numPr>
           <w:ilvl w:val="0"/>
           <w:numId w:val="6"/>
         </w:numPr>
       </w:pPr>
       <w:r>
-        <w:t xml:space="preserve">Weight tuning discussed: </w:t>
+        <w:rPr>
+          <w:b/>
+        </w:rPr>
+        <w:t xml:space="preserve">Face recognizer run on full set with full resolution: </w:t>
       </w:r>
     </w:p>
     <w:p>
@@ -784,25 +920,55 @@
         </w:numPr>
       </w:pPr>
       <w:r>
-        <w:t xml:space="preserve">I did two training sessions before looking at the hidden units weight. One training session on full resolution and one on a quarter of the resolution. </w:t>
-      </w:r>
-    </w:p>
-    <w:p>
-      <w:pPr>
-        <w:pStyle w:val="Listeavsnitt"/>
-        <w:numPr>
-          <w:ilvl w:val="1"/>
+        <w:rPr>
+          <w:b/>
+        </w:rPr>
+        <w:t xml:space="preserve">Train set: </w:t>
+      </w:r>
+    </w:p>
+    <w:p>
+      <w:pPr>
+        <w:pStyle w:val="Listeavsnitt"/>
+        <w:numPr>
+          <w:ilvl w:val="2"/>
           <w:numId w:val="6"/>
         </w:numPr>
       </w:pPr>
       <w:r>
-        <w:t xml:space="preserve">You can find the images showing the weights in the </w:t>
+        <w:t xml:space="preserve">Maximum classification on epoch </w:t>
+      </w:r>
+      <w:r>
+        <w:rPr>
+          <w:rFonts w:ascii="Menlo Regular" w:hAnsi="Menlo Regular" w:cs="Menlo Regular"/>
+          <w:color w:val="000000"/>
+          <w:sz w:val="22"/>
+          <w:szCs w:val="22"/>
+          <w:lang w:val="en-US"/>
+        </w:rPr>
+        <w:t>93, reaching</w:t>
+      </w:r>
+      <w:r>
+        <w:rPr>
+          <w:rFonts w:ascii="Menlo Regular" w:hAnsi="Menlo Regular" w:cs="Menlo Regular"/>
+          <w:color w:val="000000"/>
+          <w:sz w:val="22"/>
+          <w:szCs w:val="22"/>
+          <w:lang w:val="en-US"/>
+        </w:rPr>
+        <w:t xml:space="preserve"> 98.917</w:t>
+      </w:r>
+      <w:r>
+        <w:rPr>
+          <w:rFonts w:ascii="Menlo Regular" w:hAnsi="Menlo Regular" w:cs="Menlo Regular"/>
+          <w:color w:val="000000"/>
+          <w:sz w:val="22"/>
+          <w:szCs w:val="22"/>
+          <w:lang w:val="en-US"/>
+        </w:rPr>
+        <w:t>%</w:t>
       </w:r>
       <w:bookmarkStart w:id="0" w:name="_GoBack"/>
       <w:bookmarkEnd w:id="0"/>
-      <w:r>
-        <w:t>folder “weights of hidden units”.</w:t>
-      </w:r>
     </w:p>
     <w:p>
       <w:pPr>
@@ -811,44 +977,90 @@
           <w:ilvl w:val="1"/>
           <w:numId w:val="6"/>
         </w:numPr>
-        <w:rPr>
-          <w:b/>
-        </w:rPr>
-      </w:pPr>
-      <w:r>
-        <w:t>The hidden units are definitely weighing particular parts of the image differently. If you compare unit 1 and unit 3 for example, then you can see that they are almost the same, only reversed. (</w:t>
-      </w:r>
-      <w:proofErr w:type="gramStart"/>
-      <w:r>
-        <w:t>left</w:t>
-      </w:r>
-      <w:proofErr w:type="gramEnd"/>
-      <w:r>
-        <w:t xml:space="preserve"> side weights of unit 1 has the same transformation as right side of unit 3). </w:t>
-      </w:r>
-    </w:p>
-    <w:p>
-      <w:pPr>
-        <w:pStyle w:val="Listeavsnitt"/>
-        <w:numPr>
-          <w:ilvl w:val="1"/>
+      </w:pPr>
+      <w:r>
+        <w:rPr>
+          <w:b/>
+        </w:rPr>
+        <w:t xml:space="preserve">Test set 1: </w:t>
+      </w:r>
+    </w:p>
+    <w:p>
+      <w:pPr>
+        <w:pStyle w:val="Listeavsnitt"/>
+        <w:widowControl w:val="0"/>
+        <w:numPr>
+          <w:ilvl w:val="2"/>
           <w:numId w:val="6"/>
         </w:numPr>
-        <w:rPr>
-          <w:b/>
-        </w:rPr>
-      </w:pPr>
-      <w:r>
-        <w:t xml:space="preserve">Comparing </w:t>
-      </w:r>
-      <w:r>
-        <w:t>different units</w:t>
-      </w:r>
-      <w:r>
-        <w:t xml:space="preserve">, we can see that </w:t>
-      </w:r>
-      <w:r>
-        <w:t xml:space="preserve">some is focusing on the difference of the pixels compared (edges). While some are focused on the concentration.  </w:t>
+        <w:tabs>
+          <w:tab w:val="left" w:pos="560"/>
+          <w:tab w:val="left" w:pos="1120"/>
+          <w:tab w:val="left" w:pos="1680"/>
+          <w:tab w:val="left" w:pos="2240"/>
+          <w:tab w:val="left" w:pos="2800"/>
+          <w:tab w:val="left" w:pos="3360"/>
+          <w:tab w:val="left" w:pos="3920"/>
+          <w:tab w:val="left" w:pos="4480"/>
+          <w:tab w:val="left" w:pos="5040"/>
+          <w:tab w:val="left" w:pos="5600"/>
+          <w:tab w:val="left" w:pos="6160"/>
+          <w:tab w:val="left" w:pos="6720"/>
+        </w:tabs>
+        <w:autoSpaceDE w:val="0"/>
+        <w:autoSpaceDN w:val="0"/>
+        <w:adjustRightInd w:val="0"/>
+        <w:rPr>
+          <w:rFonts w:ascii="Menlo Regular" w:hAnsi="Menlo Regular" w:cs="Menlo Regular"/>
+          <w:color w:val="000000"/>
+          <w:sz w:val="22"/>
+          <w:szCs w:val="22"/>
+          <w:lang w:val="en-US"/>
+        </w:rPr>
+      </w:pPr>
+      <w:r>
+        <w:rPr>
+          <w:rFonts w:ascii="Menlo Regular" w:hAnsi="Menlo Regular" w:cs="Menlo Regular"/>
+          <w:color w:val="000000"/>
+          <w:sz w:val="22"/>
+          <w:szCs w:val="22"/>
+          <w:lang w:val="en-US"/>
+        </w:rPr>
+        <w:t xml:space="preserve">classifcation accuracy: 92.8058%  #### Number of wrong guesses: 10 #### average of the error function: 0.06729%  </w:t>
+      </w:r>
+    </w:p>
+    <w:p>
+      <w:pPr>
+        <w:pStyle w:val="Listeavsnitt"/>
+        <w:numPr>
+          <w:ilvl w:val="1"/>
+          <w:numId w:val="6"/>
+        </w:numPr>
+      </w:pPr>
+      <w:r>
+        <w:rPr>
+          <w:b/>
+        </w:rPr>
+        <w:t xml:space="preserve">Test set 2: </w:t>
+      </w:r>
+    </w:p>
+    <w:p>
+      <w:pPr>
+        <w:pStyle w:val="Listeavsnitt"/>
+        <w:numPr>
+          <w:ilvl w:val="2"/>
+          <w:numId w:val="6"/>
+        </w:numPr>
+      </w:pPr>
+      <w:r>
+        <w:rPr>
+          <w:rFonts w:ascii="Menlo Regular" w:hAnsi="Menlo Regular" w:cs="Menlo Regular"/>
+          <w:color w:val="000000"/>
+          <w:sz w:val="22"/>
+          <w:szCs w:val="22"/>
+          <w:lang w:val="en-US"/>
+        </w:rPr>
+        <w:t xml:space="preserve">classifcation accuracy: 92.3077%  #### Number of wrong guesses: 16 #### average of the error function: 0.0735408%  </w:t>
       </w:r>
     </w:p>
     <w:p>
@@ -858,6 +1070,81 @@
           <w:ilvl w:val="0"/>
           <w:numId w:val="6"/>
         </w:numPr>
+      </w:pPr>
+      <w:r>
+        <w:t xml:space="preserve">Weight tuning discussed: </w:t>
+      </w:r>
+    </w:p>
+    <w:p>
+      <w:pPr>
+        <w:pStyle w:val="Listeavsnitt"/>
+        <w:numPr>
+          <w:ilvl w:val="1"/>
+          <w:numId w:val="6"/>
+        </w:numPr>
+      </w:pPr>
+      <w:r>
+        <w:t xml:space="preserve">I did two training sessions before looking at the hidden units weight. One training session on full resolution and one on a quarter of the resolution. </w:t>
+      </w:r>
+    </w:p>
+    <w:p>
+      <w:pPr>
+        <w:pStyle w:val="Listeavsnitt"/>
+        <w:numPr>
+          <w:ilvl w:val="1"/>
+          <w:numId w:val="6"/>
+        </w:numPr>
+      </w:pPr>
+      <w:r>
+        <w:t>You can find the images showing the weights in the folder “weights of hidden units”.</w:t>
+      </w:r>
+    </w:p>
+    <w:p>
+      <w:pPr>
+        <w:pStyle w:val="Listeavsnitt"/>
+        <w:numPr>
+          <w:ilvl w:val="1"/>
+          <w:numId w:val="6"/>
+        </w:numPr>
+        <w:rPr>
+          <w:b/>
+        </w:rPr>
+      </w:pPr>
+      <w:r>
+        <w:t xml:space="preserve">The hidden units are definitely weighing particular parts of the image differently. If you compare unit 1 and unit 3 for example, then you can see that they are almost the same, only reversed. (left side weights of unit 1 has the same transformation as right side of unit 3). </w:t>
+      </w:r>
+    </w:p>
+    <w:p>
+      <w:pPr>
+        <w:pStyle w:val="Listeavsnitt"/>
+        <w:numPr>
+          <w:ilvl w:val="1"/>
+          <w:numId w:val="6"/>
+        </w:numPr>
+        <w:rPr>
+          <w:b/>
+        </w:rPr>
+      </w:pPr>
+      <w:r>
+        <w:t xml:space="preserve">Comparing </w:t>
+      </w:r>
+      <w:r>
+        <w:t>different units</w:t>
+      </w:r>
+      <w:r>
+        <w:t xml:space="preserve">, we can see that </w:t>
+      </w:r>
+      <w:r>
+        <w:t xml:space="preserve">some is focusing on the difference of the pixels compared (edges). While some are focused on the concentration.  </w:t>
+      </w:r>
+    </w:p>
+    <w:p>
+      <w:pPr>
+        <w:pStyle w:val="Listeavsnitt"/>
+        <w:numPr>
+          <w:ilvl w:val="0"/>
+          <w:numId w:val="6"/>
+        </w:numPr>
         <w:rPr>
           <w:b/>
         </w:rPr>
@@ -876,8 +1163,35 @@
       <w:pPr>
         <w:pStyle w:val="Overskrift1"/>
       </w:pPr>
-      <w:r>
-        <w:t>Faces:</w:t>
+    </w:p>
+    <w:p>
+      <w:pPr>
+        <w:pStyle w:val="Overskrift1"/>
+      </w:pPr>
+    </w:p>
+    <w:p/>
+    <w:p/>
+    <w:p/>
+    <w:p>
+      <w:pPr>
+        <w:pStyle w:val="Overskrift1"/>
+      </w:pPr>
+      <w:r>
+        <w:t>Self written documentation</w:t>
+      </w:r>
+    </w:p>
+    <w:p>
+      <w:pPr>
+        <w:pStyle w:val="Overskrift1"/>
+      </w:pPr>
+      <w:r>
+        <w:rPr>
+          <w:rStyle w:val="Overskrift3Tegn"/>
+        </w:rPr>
+        <w:t>Faces</w:t>
+      </w:r>
+      <w:r>
+        <w:t>:</w:t>
       </w:r>
     </w:p>
     <w:p>
@@ -1147,7 +1461,13 @@
         <w:pStyle w:val="Overskrift1"/>
       </w:pPr>
       <w:r>
-        <w:t>Documentation:</w:t>
+        <w:rPr>
+          <w:rStyle w:val="Overskrift3Tegn"/>
+        </w:rPr>
+        <w:t>Code</w:t>
+      </w:r>
+      <w:r>
+        <w:t>:</w:t>
       </w:r>
     </w:p>
     <w:p>
@@ -1428,9 +1748,19 @@
     </w:p>
     <w:p>
       <w:pPr>
-        <w:pStyle w:val="Overskrift1"/>
-      </w:pPr>
-      <w:r>
+        <w:pStyle w:val="Overskrift3"/>
+        <w:rPr>
+          <w:b w:val="0"/>
+          <w:sz w:val="32"/>
+          <w:szCs w:val="32"/>
+        </w:rPr>
+      </w:pPr>
+      <w:r>
+        <w:rPr>
+          <w:b w:val="0"/>
+          <w:sz w:val="32"/>
+          <w:szCs w:val="32"/>
+        </w:rPr>
         <w:t>Facetrain</w:t>
       </w:r>
     </w:p>
@@ -1832,13 +2162,8 @@
       <w:r>
         <w:t>sigma (</w:t>
       </w:r>
-      <w:proofErr w:type="spellStart"/>
-      <w:r>
-        <w:t>ti</w:t>
-      </w:r>
-      <w:proofErr w:type="spellEnd"/>
-      <w:r>
-        <w:t xml:space="preserve"> – oi)^2</w:t>
+      <w:r>
+        <w:t>ti – oi)^2</w:t>
       </w:r>
     </w:p>
     <w:p>
@@ -2290,6 +2615,119 @@
     </w:lvl>
   </w:abstractNum>
   <w:abstractNum w:abstractNumId="3">
+    <w:nsid w:val="28A879C6"/>
+    <w:multiLevelType w:val="hybridMultilevel"/>
+    <w:tmpl w:val="CCB0F7C2"/>
+    <w:lvl w:ilvl="0" w:tplc="04090001">
+      <w:start w:val="1"/>
+      <w:numFmt w:val="bullet"/>
+      <w:lvlText w:val=""/>
+      <w:lvlJc w:val="left"/>
+      <w:pPr>
+        <w:ind w:left="720" w:hanging="360"/>
+      </w:pPr>
+      <w:rPr>
+        <w:rFonts w:ascii="Symbol" w:hAnsi="Symbol" w:hint="default"/>
+      </w:rPr>
+    </w:lvl>
+    <w:lvl w:ilvl="1" w:tplc="04090003">
+      <w:start w:val="1"/>
+      <w:numFmt w:val="bullet"/>
+      <w:lvlText w:val="o"/>
+      <w:lvlJc w:val="left"/>
+      <w:pPr>
+        <w:ind w:left="1440" w:hanging="360"/>
+      </w:pPr>
+      <w:rPr>
+        <w:rFonts w:ascii="Courier New" w:hAnsi="Courier New" w:hint="default"/>
+      </w:rPr>
+    </w:lvl>
+    <w:lvl w:ilvl="2" w:tplc="04090005">
+      <w:start w:val="1"/>
+      <w:numFmt w:val="bullet"/>
+      <w:lvlText w:val=""/>
+      <w:lvlJc w:val="left"/>
+      <w:pPr>
+        <w:ind w:left="2160" w:hanging="360"/>
+      </w:pPr>
+      <w:rPr>
+        <w:rFonts w:ascii="Wingdings" w:hAnsi="Wingdings" w:hint="default"/>
+      </w:rPr>
+    </w:lvl>
+    <w:lvl w:ilvl="3" w:tplc="04090001" w:tentative="1">
+      <w:start w:val="1"/>
+      <w:numFmt w:val="bullet"/>
+      <w:lvlText w:val=""/>
+      <w:lvlJc w:val="left"/>
+      <w:pPr>
+        <w:ind w:left="2880" w:hanging="360"/>
+      </w:pPr>
+      <w:rPr>
+        <w:rFonts w:ascii="Symbol" w:hAnsi="Symbol" w:hint="default"/>
+      </w:rPr>
+    </w:lvl>
+    <w:lvl w:ilvl="4" w:tplc="04090003" w:tentative="1">
+      <w:start w:val="1"/>
+      <w:numFmt w:val="bullet"/>
+      <w:lvlText w:val="o"/>
+      <w:lvlJc w:val="left"/>
+      <w:pPr>
+        <w:ind w:left="3600" w:hanging="360"/>
+      </w:pPr>
+      <w:rPr>
+        <w:rFonts w:ascii="Courier New" w:hAnsi="Courier New" w:hint="default"/>
+      </w:rPr>
+    </w:lvl>
+    <w:lvl w:ilvl="5" w:tplc="04090005" w:tentative="1">
+      <w:start w:val="1"/>
+      <w:numFmt w:val="bullet"/>
+      <w:lvlText w:val=""/>
+      <w:lvlJc w:val="left"/>
+      <w:pPr>
+        <w:ind w:left="4320" w:hanging="360"/>
+      </w:pPr>
+      <w:rPr>
+        <w:rFonts w:ascii="Wingdings" w:hAnsi="Wingdings" w:hint="default"/>
+      </w:rPr>
+    </w:lvl>
+    <w:lvl w:ilvl="6" w:tplc="04090001" w:tentative="1">
+      <w:start w:val="1"/>
+      <w:numFmt w:val="bullet"/>
+      <w:lvlText w:val=""/>
+      <w:lvlJc w:val="left"/>
+      <w:pPr>
+        <w:ind w:left="5040" w:hanging="360"/>
+      </w:pPr>
+      <w:rPr>
+        <w:rFonts w:ascii="Symbol" w:hAnsi="Symbol" w:hint="default"/>
+      </w:rPr>
+    </w:lvl>
+    <w:lvl w:ilvl="7" w:tplc="04090003" w:tentative="1">
+      <w:start w:val="1"/>
+      <w:numFmt w:val="bullet"/>
+      <w:lvlText w:val="o"/>
+      <w:lvlJc w:val="left"/>
+      <w:pPr>
+        <w:ind w:left="5760" w:hanging="360"/>
+      </w:pPr>
+      <w:rPr>
+        <w:rFonts w:ascii="Courier New" w:hAnsi="Courier New" w:hint="default"/>
+      </w:rPr>
+    </w:lvl>
+    <w:lvl w:ilvl="8" w:tplc="04090005" w:tentative="1">
+      <w:start w:val="1"/>
+      <w:numFmt w:val="bullet"/>
+      <w:lvlText w:val=""/>
+      <w:lvlJc w:val="left"/>
+      <w:pPr>
+        <w:ind w:left="6480" w:hanging="360"/>
+      </w:pPr>
+      <w:rPr>
+        <w:rFonts w:ascii="Wingdings" w:hAnsi="Wingdings" w:hint="default"/>
+      </w:rPr>
+    </w:lvl>
+  </w:abstractNum>
+  <w:abstractNum w:abstractNumId="4">
     <w:nsid w:val="36627CC1"/>
     <w:multiLevelType w:val="hybridMultilevel"/>
     <w:tmpl w:val="A1CC7DDC"/>
@@ -2402,7 +2840,7 @@
       </w:rPr>
     </w:lvl>
   </w:abstractNum>
-  <w:abstractNum w:abstractNumId="4">
+  <w:abstractNum w:abstractNumId="5">
     <w:nsid w:val="4EF25ECE"/>
     <w:multiLevelType w:val="hybridMultilevel"/>
     <w:tmpl w:val="8656F868"/>
@@ -2515,7 +2953,7 @@
       </w:rPr>
     </w:lvl>
   </w:abstractNum>
-  <w:abstractNum w:abstractNumId="5">
+  <w:abstractNum w:abstractNumId="6">
     <w:nsid w:val="5A5D6139"/>
     <w:multiLevelType w:val="hybridMultilevel"/>
     <w:tmpl w:val="37DAF0F6"/>
@@ -2543,7 +2981,7 @@
         <w:rFonts w:ascii="Courier New" w:hAnsi="Courier New" w:hint="default"/>
       </w:rPr>
     </w:lvl>
-    <w:lvl w:ilvl="2" w:tplc="04090005" w:tentative="1">
+    <w:lvl w:ilvl="2" w:tplc="04090005">
       <w:start w:val="1"/>
       <w:numFmt w:val="bullet"/>
       <w:lvlText w:val=""/>
@@ -2635,16 +3073,19 @@
     <w:abstractNumId w:val="2"/>
   </w:num>
   <w:num w:numId="3">
-    <w:abstractNumId w:val="4"/>
+    <w:abstractNumId w:val="5"/>
   </w:num>
   <w:num w:numId="4">
-    <w:abstractNumId w:val="3"/>
+    <w:abstractNumId w:val="4"/>
   </w:num>
   <w:num w:numId="5">
     <w:abstractNumId w:val="0"/>
   </w:num>
   <w:num w:numId="6">
-    <w:abstractNumId w:val="5"/>
+    <w:abstractNumId w:val="6"/>
+  </w:num>
+  <w:num w:numId="7">
+    <w:abstractNumId w:val="3"/>
   </w:num>
 </w:numbering>
 </file>
@@ -2855,6 +3296,28 @@
       <w:szCs w:val="26"/>
     </w:rPr>
   </w:style>
+  <w:style w:type="paragraph" w:styleId="Overskrift3">
+    <w:name w:val="heading 3"/>
+    <w:basedOn w:val="Normal"/>
+    <w:next w:val="Normal"/>
+    <w:link w:val="Overskrift3Tegn"/>
+    <w:uiPriority w:val="9"/>
+    <w:unhideWhenUsed/>
+    <w:qFormat/>
+    <w:rsid w:val="009118EB"/>
+    <w:pPr>
+      <w:keepNext/>
+      <w:keepLines/>
+      <w:spacing w:before="200"/>
+      <w:outlineLvl w:val="2"/>
+    </w:pPr>
+    <w:rPr>
+      <w:rFonts w:asciiTheme="majorHAnsi" w:eastAsiaTheme="majorEastAsia" w:hAnsiTheme="majorHAnsi" w:cstheme="majorBidi"/>
+      <w:b/>
+      <w:bCs/>
+      <w:color w:val="4F81BD" w:themeColor="accent1"/>
+    </w:rPr>
+  </w:style>
   <w:style w:type="character" w:default="1" w:styleId="Standardskriftforavsnitt">
     <w:name w:val="Default Paragraph Font"/>
     <w:uiPriority w:val="1"/>
@@ -2950,6 +3413,20 @@
       <w:rFonts w:ascii="Lucida Grande" w:hAnsi="Lucida Grande" w:cs="Lucida Grande"/>
       <w:sz w:val="18"/>
       <w:szCs w:val="18"/>
+      <w:lang w:val="en-AU"/>
+    </w:rPr>
+  </w:style>
+  <w:style w:type="character" w:customStyle="1" w:styleId="Overskrift3Tegn">
+    <w:name w:val="Overskrift 3 Tegn"/>
+    <w:basedOn w:val="Standardskriftforavsnitt"/>
+    <w:link w:val="Overskrift3"/>
+    <w:uiPriority w:val="9"/>
+    <w:rsid w:val="009118EB"/>
+    <w:rPr>
+      <w:rFonts w:asciiTheme="majorHAnsi" w:eastAsiaTheme="majorEastAsia" w:hAnsiTheme="majorHAnsi" w:cstheme="majorBidi"/>
+      <w:b/>
+      <w:bCs/>
+      <w:color w:val="4F81BD" w:themeColor="accent1"/>
       <w:lang w:val="en-AU"/>
     </w:rPr>
   </w:style>
@@ -3162,6 +3639,28 @@
       <w:szCs w:val="26"/>
     </w:rPr>
   </w:style>
+  <w:style w:type="paragraph" w:styleId="Overskrift3">
+    <w:name w:val="heading 3"/>
+    <w:basedOn w:val="Normal"/>
+    <w:next w:val="Normal"/>
+    <w:link w:val="Overskrift3Tegn"/>
+    <w:uiPriority w:val="9"/>
+    <w:unhideWhenUsed/>
+    <w:qFormat/>
+    <w:rsid w:val="009118EB"/>
+    <w:pPr>
+      <w:keepNext/>
+      <w:keepLines/>
+      <w:spacing w:before="200"/>
+      <w:outlineLvl w:val="2"/>
+    </w:pPr>
+    <w:rPr>
+      <w:rFonts w:asciiTheme="majorHAnsi" w:eastAsiaTheme="majorEastAsia" w:hAnsiTheme="majorHAnsi" w:cstheme="majorBidi"/>
+      <w:b/>
+      <w:bCs/>
+      <w:color w:val="4F81BD" w:themeColor="accent1"/>
+    </w:rPr>
+  </w:style>
   <w:style w:type="character" w:default="1" w:styleId="Standardskriftforavsnitt">
     <w:name w:val="Default Paragraph Font"/>
     <w:uiPriority w:val="1"/>
@@ -3257,6 +3756,20 @@
       <w:rFonts w:ascii="Lucida Grande" w:hAnsi="Lucida Grande" w:cs="Lucida Grande"/>
       <w:sz w:val="18"/>
       <w:szCs w:val="18"/>
+      <w:lang w:val="en-AU"/>
+    </w:rPr>
+  </w:style>
+  <w:style w:type="character" w:customStyle="1" w:styleId="Overskrift3Tegn">
+    <w:name w:val="Overskrift 3 Tegn"/>
+    <w:basedOn w:val="Standardskriftforavsnitt"/>
+    <w:link w:val="Overskrift3"/>
+    <w:uiPriority w:val="9"/>
+    <w:rsid w:val="009118EB"/>
+    <w:rPr>
+      <w:rFonts w:asciiTheme="majorHAnsi" w:eastAsiaTheme="majorEastAsia" w:hAnsiTheme="majorHAnsi" w:cstheme="majorBidi"/>
+      <w:b/>
+      <w:bCs/>
+      <w:color w:val="4F81BD" w:themeColor="accent1"/>
       <w:lang w:val="en-AU"/>
     </w:rPr>
   </w:style>

</xml_diff>